<commit_message>
updated the readme and post mortem
Signed-off-by: Shayne Quinton <shayne_quinton@hotmail.com>
</commit_message>
<xml_diff>
--- a/PostMortem.docx
+++ b/PostMortem.docx
@@ -12,12 +12,137 @@
         <w:rPr>
           <w:b/>
         </w:rPr>
+        <w:t>Goal of the Project</w:t>
+      </w:r>
+    </w:p>
+    <w:p>
+      <w:r>
+        <w:t>The goals of this project were as follows</w:t>
+      </w:r>
+      <w:r>
+        <w:t>.</w:t>
+      </w:r>
+    </w:p>
+    <w:p>
+      <w:pPr>
+        <w:pStyle w:val="ListParagraph"/>
+        <w:numPr>
+          <w:ilvl w:val="0"/>
+          <w:numId w:val="8"/>
+        </w:numPr>
+      </w:pPr>
+      <w:r>
+        <w:t>Learn Typescript</w:t>
+      </w:r>
+    </w:p>
+    <w:p>
+      <w:pPr>
+        <w:pStyle w:val="ListParagraph"/>
+        <w:numPr>
+          <w:ilvl w:val="0"/>
+          <w:numId w:val="8"/>
+        </w:numPr>
+      </w:pPr>
+      <w:r>
+        <w:t>Learn React Hooks</w:t>
+      </w:r>
+    </w:p>
+    <w:p>
+      <w:pPr>
+        <w:pStyle w:val="ListParagraph"/>
+        <w:numPr>
+          <w:ilvl w:val="0"/>
+          <w:numId w:val="8"/>
+        </w:numPr>
+      </w:pPr>
+      <w:r>
+        <w:t>Try out Organic Programming</w:t>
+      </w:r>
+    </w:p>
+    <w:p>
+      <w:pPr>
+        <w:pStyle w:val="ListParagraph"/>
+        <w:numPr>
+          <w:ilvl w:val="0"/>
+          <w:numId w:val="8"/>
+        </w:numPr>
+      </w:pPr>
+      <w:r>
+        <w:t xml:space="preserve">Figure out an architecture that would work for creating a </w:t>
+      </w:r>
+      <w:proofErr w:type="spellStart"/>
+      <w:r>
+        <w:t>Pokemon</w:t>
+      </w:r>
+      <w:proofErr w:type="spellEnd"/>
+      <w:r>
+        <w:t xml:space="preserve"> battle game</w:t>
+      </w:r>
+    </w:p>
+    <w:p>
+      <w:pPr>
+        <w:pStyle w:val="ListParagraph"/>
+        <w:numPr>
+          <w:ilvl w:val="0"/>
+          <w:numId w:val="8"/>
+        </w:numPr>
+      </w:pPr>
+      <w:r>
+        <w:t>Create an online server for players to play over the internet</w:t>
+      </w:r>
+    </w:p>
+    <w:p>
+      <w:r>
+        <w:t xml:space="preserve">This is not my first attempt at creating a </w:t>
+      </w:r>
+      <w:proofErr w:type="spellStart"/>
+      <w:r>
+        <w:t>Pokemon</w:t>
+      </w:r>
+      <w:proofErr w:type="spellEnd"/>
+      <w:r>
+        <w:t xml:space="preserve"> Battle game. When I was 16 I attempted to create one using </w:t>
+      </w:r>
+      <w:proofErr w:type="gramStart"/>
+      <w:r>
+        <w:t>a software</w:t>
+      </w:r>
+      <w:proofErr w:type="gramEnd"/>
+      <w:r>
+        <w:t xml:space="preserve"> called Game Maker, but eventually stopped working on it as it became to</w:t>
+      </w:r>
+      <w:r>
+        <w:t>o</w:t>
+      </w:r>
+      <w:r>
+        <w:t xml:space="preserve"> complex for me to handle at the time.</w:t>
+      </w:r>
+      <w:r>
+        <w:t xml:space="preserve"> So I was hoping that in the 14 years that had passed between now and then that I had gained enough skills to be able to complete this project.</w:t>
+      </w:r>
+    </w:p>
+    <w:p>
+      <w:pPr>
+        <w:rPr>
+          <w:b/>
+        </w:rPr>
+      </w:pPr>
+      <w:r>
+        <w:rPr>
+          <w:b/>
+        </w:rPr>
         <w:t>Project Management</w:t>
       </w:r>
     </w:p>
     <w:p>
       <w:r>
-        <w:t>For the project management side of this project I used the software “</w:t>
+        <w:t>For the project management side of th</w:t>
+      </w:r>
+      <w:r>
+        <w:t>is project I used the app</w:t>
+      </w:r>
+      <w:r>
+        <w:t xml:space="preserve"> </w:t>
       </w:r>
       <w:proofErr w:type="spellStart"/>
       <w:r>
@@ -25,12 +150,17 @@
       </w:r>
       <w:proofErr w:type="spellEnd"/>
       <w:r>
-        <w:t>” to keep track of tasks that needed to be completed.</w:t>
-      </w:r>
-    </w:p>
-    <w:p>
-      <w:r>
-        <w:t>I decided to do everything month by month. At the start of the month I would have a list a features written down of what I thought I could accomplish in a month and a checklist of tasks associated with those features.</w:t>
+        <w:t xml:space="preserve"> to keep track of tasks that needed to be completed.</w:t>
+      </w:r>
+    </w:p>
+    <w:p>
+      <w:r>
+        <w:t>I decided to do everything month by month. At the start of the month I would have a list a features written down of what I thought I could accomplish in a month and a checklist of tasks associated with thos</w:t>
+      </w:r>
+      <w:bookmarkStart w:id="0" w:name="_GoBack"/>
+      <w:bookmarkEnd w:id="0"/>
+      <w:r>
+        <w:t>e features.</w:t>
       </w:r>
     </w:p>
     <w:p>
@@ -214,10 +344,20 @@
         <w:t>the software</w:t>
       </w:r>
       <w:r>
-        <w:t xml:space="preserve"> by fixing cracks and painting its metaphorical walls once in a while</w:t>
-      </w:r>
-      <w:r>
-        <w:t>. Even if project management techniques like “Agile” have tried to make this a more iterative process, I still feel like for the most part we view software as a bunc</w:t>
+        <w:t xml:space="preserve"> by fixing cracks and </w:t>
+      </w:r>
+      <w:r>
+        <w:lastRenderedPageBreak/>
+        <w:t>painting its metaphorical walls once in a while</w:t>
+      </w:r>
+      <w:r>
+        <w:t>. Even if project management techniques like “Agile” have tried to make t</w:t>
+      </w:r>
+      <w:r>
+        <w:t xml:space="preserve">his a more iterative process, it </w:t>
+      </w:r>
+      <w:r>
+        <w:t>still feel like for the most part we view software as a bunc</w:t>
       </w:r>
       <w:r>
         <w:t>h of mini constru</w:t>
@@ -313,7 +453,6 @@
         </w:numPr>
       </w:pPr>
       <w:r>
-        <w:lastRenderedPageBreak/>
         <w:t xml:space="preserve">As you are programming, look for inefficiencies. </w:t>
       </w:r>
       <w:r>
@@ -473,6 +612,7 @@
     </w:p>
     <w:p>
       <w:r>
+        <w:lastRenderedPageBreak/>
         <w:t xml:space="preserve">Sharing the code between the Front End and the Back End with </w:t>
       </w:r>
       <w:proofErr w:type="spellStart"/>
@@ -497,7 +637,10 @@
       </w:r>
       <w:proofErr w:type="spellEnd"/>
       <w:r>
-        <w:t xml:space="preserve">]. In this case, my game logic code is stored in the front end folder, but I did not see a reason to change that since at that point the project was coming to a conclusion. </w:t>
+        <w:t xml:space="preserve">]. In this case, my game logic code is stored in the front end folder, but I did not see a reason to change that since at that point the project was </w:t>
+      </w:r>
+      <w:r>
+        <w:t>coming to a conclusion.</w:t>
       </w:r>
     </w:p>
     <w:p>
@@ -556,118 +699,181 @@
         <w:t xml:space="preserve"> hard to search for information on how to get certain things done, I believe this is because most people are not using Reac</w:t>
       </w:r>
       <w:r>
-        <w:t xml:space="preserve">t Hooks to program games and the problems that I had were not typical </w:t>
-      </w:r>
-      <w:r>
+        <w:t>t Hooks to program games and the problems that I had were not typical problems.</w:t>
+      </w:r>
+      <w:r>
+        <w:t xml:space="preserve"> </w:t>
+      </w:r>
+      <w:r>
+        <w:t>That being said, React Hooks</w:t>
+      </w:r>
+      <w:r>
+        <w:t xml:space="preserve"> seems great for typical Web Development and</w:t>
+      </w:r>
+      <w:r>
+        <w:t xml:space="preserve"> could be a fine prototyping tool for more UI heavy games. I could definitely see myself using it to get something quick up and running.</w:t>
+      </w:r>
+    </w:p>
+    <w:p>
+      <w:pPr>
+        <w:rPr>
+          <w:b/>
+        </w:rPr>
+      </w:pPr>
+      <w:r>
+        <w:rPr>
+          <w:b/>
+        </w:rPr>
+        <w:t>Game</w:t>
+      </w:r>
+      <w:r>
+        <w:rPr>
+          <w:b/>
+        </w:rPr>
+        <w:t xml:space="preserve"> Logic</w:t>
+      </w:r>
+      <w:r>
+        <w:rPr>
+          <w:b/>
+        </w:rPr>
+        <w:t xml:space="preserve"> Architecture</w:t>
+      </w:r>
+    </w:p>
+    <w:p>
+      <w:r>
+        <w:t>The final architecture consists mainly of the parts below.</w:t>
+      </w:r>
+    </w:p>
+    <w:p>
+      <w:pPr>
+        <w:rPr>
+          <w:b/>
+        </w:rPr>
+      </w:pPr>
+      <w:r>
+        <w:rPr>
+          <w:b/>
+        </w:rPr>
+        <w:t>GAME</w:t>
+      </w:r>
+    </w:p>
+    <w:p>
+      <w:pPr>
+        <w:rPr>
+          <w:b/>
+          <w:i/>
+        </w:rPr>
+      </w:pPr>
+      <w:proofErr w:type="gramStart"/>
+      <w:r>
+        <w:rPr>
+          <w:b/>
+          <w:i/>
+        </w:rPr>
+        <w:t>Handles all the logic for controlling each turn, for example processing the actions that each player performed, deciding when or when not to run certain functions etc.</w:t>
+      </w:r>
+      <w:proofErr w:type="gramEnd"/>
+    </w:p>
+    <w:p>
+      <w:pPr>
+        <w:rPr>
+          <w:b/>
+        </w:rPr>
+      </w:pPr>
+      <w:r>
+        <w:rPr>
+          <w:b/>
+        </w:rPr>
+        <w:t>DATA</w:t>
+      </w:r>
+    </w:p>
+    <w:p>
+      <w:pPr>
+        <w:rPr>
+          <w:b/>
+          <w:i/>
+        </w:rPr>
+      </w:pPr>
+      <w:r>
+        <w:rPr>
+          <w:b/>
+          <w:i/>
+        </w:rPr>
+        <w:t xml:space="preserve">These </w:t>
+      </w:r>
+      <w:r>
+        <w:rPr>
+          <w:b/>
+          <w:i/>
+        </w:rPr>
+        <w:t>are parts of the game that we were able to express in pure data. In this case “data” are just Plain Old Typescript Objects with no functions attached to them. In another system these could very easily be grabbed from a database or saved from a file.</w:t>
+      </w:r>
+    </w:p>
+    <w:p>
+      <w:pPr>
+        <w:rPr>
+          <w:b/>
+          <w:i/>
+        </w:rPr>
+      </w:pPr>
+    </w:p>
+    <w:p>
+      <w:pPr>
+        <w:pStyle w:val="ListParagraph"/>
+        <w:numPr>
+          <w:ilvl w:val="0"/>
+          <w:numId w:val="10"/>
+        </w:numPr>
+      </w:pPr>
+      <w:r>
+        <w:t>Species</w:t>
+      </w:r>
+    </w:p>
+    <w:p>
+      <w:pPr>
+        <w:pStyle w:val="ListParagraph"/>
+      </w:pPr>
+      <w:r>
+        <w:rPr>
+          <w:noProof/>
+          <w:lang w:eastAsia="en-CA"/>
+        </w:rPr>
         <w:lastRenderedPageBreak/>
-        <w:t>problems.</w:t>
-      </w:r>
-      <w:r>
-        <w:t xml:space="preserve"> </w:t>
-      </w:r>
-      <w:r>
-        <w:t>That being said, React Hooks</w:t>
-      </w:r>
-      <w:r>
-        <w:t xml:space="preserve"> seems great for typical Web Development and</w:t>
-      </w:r>
-      <w:r>
-        <w:t xml:space="preserve"> could be a fine prototyping tool for more UI heavy games. I could definitely see myself using it to get something quick up and running.</w:t>
-      </w:r>
-    </w:p>
-    <w:p>
-      <w:pPr>
-        <w:rPr>
-          <w:b/>
-        </w:rPr>
-      </w:pPr>
-      <w:r>
-        <w:rPr>
-          <w:b/>
-        </w:rPr>
-        <w:t>Game</w:t>
-      </w:r>
-      <w:r>
-        <w:rPr>
-          <w:b/>
-        </w:rPr>
-        <w:t xml:space="preserve"> Logic</w:t>
-      </w:r>
-      <w:r>
-        <w:rPr>
-          <w:b/>
-        </w:rPr>
-        <w:t xml:space="preserve"> Architecture</w:t>
-      </w:r>
-    </w:p>
-    <w:p>
-      <w:r>
-        <w:t>The final architecture consists mainly of the parts below.</w:t>
-      </w:r>
-    </w:p>
-    <w:p>
-      <w:pPr>
-        <w:rPr>
-          <w:b/>
-        </w:rPr>
-      </w:pPr>
-      <w:r>
-        <w:rPr>
-          <w:b/>
-        </w:rPr>
-        <w:t>GAME</w:t>
-      </w:r>
-    </w:p>
-    <w:p>
-      <w:pPr>
-        <w:rPr>
-          <w:b/>
-          <w:i/>
-        </w:rPr>
-      </w:pPr>
-      <w:proofErr w:type="gramStart"/>
-      <w:r>
-        <w:rPr>
-          <w:b/>
-          <w:i/>
-        </w:rPr>
-        <w:t>Handles all the logic for controlling each turn, for example processing the actions that each player performed, deciding when or when not to run certain functions etc.</w:t>
-      </w:r>
-      <w:proofErr w:type="gramEnd"/>
-    </w:p>
-    <w:p>
-      <w:pPr>
-        <w:rPr>
-          <w:b/>
-        </w:rPr>
-      </w:pPr>
-      <w:r>
-        <w:rPr>
-          <w:b/>
-        </w:rPr>
-        <w:t>DATA</w:t>
-      </w:r>
-    </w:p>
-    <w:p>
-      <w:pPr>
-        <w:rPr>
-          <w:b/>
-          <w:i/>
-        </w:rPr>
-      </w:pPr>
-      <w:r>
-        <w:rPr>
-          <w:b/>
-          <w:i/>
-        </w:rPr>
-        <w:t xml:space="preserve">These </w:t>
-      </w:r>
-      <w:r>
-        <w:rPr>
-          <w:b/>
-          <w:i/>
-        </w:rPr>
-        <w:t>are parts of the game that we were able to express in pure data. In this case “data” are just Plain Old Typescript Objects with no functions attached to them. In another system these could very easily be grabbed from a database or saved from a file.</w:t>
+        <w:drawing>
+          <wp:inline distT="0" distB="0" distL="0" distR="0" wp14:anchorId="61107278" wp14:editId="4F044EDE">
+            <wp:extent cx="4124325" cy="2000250"/>
+            <wp:effectExtent l="0" t="0" r="0" b="0"/>
+            <wp:docPr id="4" name="Picture 4"/>
+            <wp:cNvGraphicFramePr>
+              <a:graphicFrameLocks xmlns:a="http://schemas.openxmlformats.org/drawingml/2006/main" noChangeAspect="1"/>
+            </wp:cNvGraphicFramePr>
+            <a:graphic xmlns:a="http://schemas.openxmlformats.org/drawingml/2006/main">
+              <a:graphicData uri="http://schemas.openxmlformats.org/drawingml/2006/picture">
+                <pic:pic xmlns:pic="http://schemas.openxmlformats.org/drawingml/2006/picture">
+                  <pic:nvPicPr>
+                    <pic:cNvPr id="0" name=""/>
+                    <pic:cNvPicPr/>
+                  </pic:nvPicPr>
+                  <pic:blipFill>
+                    <a:blip r:embed="rId6"/>
+                    <a:stretch>
+                      <a:fillRect/>
+                    </a:stretch>
+                  </pic:blipFill>
+                  <pic:spPr>
+                    <a:xfrm>
+                      <a:off x="0" y="0"/>
+                      <a:ext cx="4124325" cy="2000250"/>
+                    </a:xfrm>
+                    <a:prstGeom prst="rect">
+                      <a:avLst/>
+                    </a:prstGeom>
+                  </pic:spPr>
+                </pic:pic>
+              </a:graphicData>
+            </a:graphic>
+          </wp:inline>
+        </w:drawing>
       </w:r>
     </w:p>
     <w:p>
@@ -687,6 +893,52 @@
     <w:p>
       <w:pPr>
         <w:pStyle w:val="ListParagraph"/>
+      </w:pPr>
+      <w:r>
+        <w:rPr>
+          <w:noProof/>
+          <w:lang w:eastAsia="en-CA"/>
+        </w:rPr>
+        <w:drawing>
+          <wp:inline distT="0" distB="0" distL="0" distR="0" wp14:anchorId="75DC16D3" wp14:editId="17648FF8">
+            <wp:extent cx="2886075" cy="2714625"/>
+            <wp:effectExtent l="0" t="0" r="0" b="0"/>
+            <wp:docPr id="1" name="Picture 1"/>
+            <wp:cNvGraphicFramePr>
+              <a:graphicFrameLocks xmlns:a="http://schemas.openxmlformats.org/drawingml/2006/main" noChangeAspect="1"/>
+            </wp:cNvGraphicFramePr>
+            <a:graphic xmlns:a="http://schemas.openxmlformats.org/drawingml/2006/main">
+              <a:graphicData uri="http://schemas.openxmlformats.org/drawingml/2006/picture">
+                <pic:pic xmlns:pic="http://schemas.openxmlformats.org/drawingml/2006/picture">
+                  <pic:nvPicPr>
+                    <pic:cNvPr id="0" name=""/>
+                    <pic:cNvPicPr/>
+                  </pic:nvPicPr>
+                  <pic:blipFill>
+                    <a:blip r:embed="rId7"/>
+                    <a:stretch>
+                      <a:fillRect/>
+                    </a:stretch>
+                  </pic:blipFill>
+                  <pic:spPr>
+                    <a:xfrm>
+                      <a:off x="0" y="0"/>
+                      <a:ext cx="2886075" cy="2714625"/>
+                    </a:xfrm>
+                    <a:prstGeom prst="rect">
+                      <a:avLst/>
+                    </a:prstGeom>
+                  </pic:spPr>
+                </pic:pic>
+              </a:graphicData>
+            </a:graphic>
+          </wp:inline>
+        </w:drawing>
+      </w:r>
+    </w:p>
+    <w:p>
+      <w:pPr>
+        <w:pStyle w:val="ListParagraph"/>
         <w:numPr>
           <w:ilvl w:val="0"/>
           <w:numId w:val="2"/>
@@ -698,15 +950,61 @@
     </w:p>
     <w:p>
       <w:pPr>
-        <w:rPr>
-          <w:b/>
-        </w:rPr>
-      </w:pPr>
-      <w:r>
-        <w:rPr>
-          <w:b/>
-        </w:rPr>
-        <w:t>FUNCTIONS</w:t>
+        <w:pStyle w:val="ListParagraph"/>
+      </w:pPr>
+      <w:r>
+        <w:rPr>
+          <w:noProof/>
+          <w:lang w:eastAsia="en-CA"/>
+        </w:rPr>
+        <w:drawing>
+          <wp:inline distT="0" distB="0" distL="0" distR="0" wp14:anchorId="4C5471F9" wp14:editId="027290DC">
+            <wp:extent cx="5943600" cy="2263775"/>
+            <wp:effectExtent l="0" t="0" r="0" b="3175"/>
+            <wp:docPr id="2" name="Picture 2"/>
+            <wp:cNvGraphicFramePr>
+              <a:graphicFrameLocks xmlns:a="http://schemas.openxmlformats.org/drawingml/2006/main" noChangeAspect="1"/>
+            </wp:cNvGraphicFramePr>
+            <a:graphic xmlns:a="http://schemas.openxmlformats.org/drawingml/2006/main">
+              <a:graphicData uri="http://schemas.openxmlformats.org/drawingml/2006/picture">
+                <pic:pic xmlns:pic="http://schemas.openxmlformats.org/drawingml/2006/picture">
+                  <pic:nvPicPr>
+                    <pic:cNvPr id="0" name=""/>
+                    <pic:cNvPicPr/>
+                  </pic:nvPicPr>
+                  <pic:blipFill>
+                    <a:blip r:embed="rId8"/>
+                    <a:stretch>
+                      <a:fillRect/>
+                    </a:stretch>
+                  </pic:blipFill>
+                  <pic:spPr>
+                    <a:xfrm>
+                      <a:off x="0" y="0"/>
+                      <a:ext cx="5943600" cy="2263775"/>
+                    </a:xfrm>
+                    <a:prstGeom prst="rect">
+                      <a:avLst/>
+                    </a:prstGeom>
+                  </pic:spPr>
+                </pic:pic>
+              </a:graphicData>
+            </a:graphic>
+          </wp:inline>
+        </w:drawing>
+      </w:r>
+    </w:p>
+    <w:p>
+      <w:pPr>
+        <w:rPr>
+          <w:b/>
+        </w:rPr>
+      </w:pPr>
+      <w:r>
+        <w:rPr>
+          <w:b/>
+        </w:rPr>
+        <w:t>EFFECTS</w:t>
       </w:r>
     </w:p>
     <w:p>
@@ -721,23 +1019,31 @@
           <w:b/>
           <w:i/>
         </w:rPr>
-        <w:t xml:space="preserve">These are functions which can directly change the state of a game. For example a technique like Thunder Wave will </w:t>
-      </w:r>
-      <w:proofErr w:type="gramStart"/>
+        <w:lastRenderedPageBreak/>
+        <w:t>These are functions which can directly change the state of a game. For</w:t>
+      </w:r>
       <w:r>
         <w:rPr>
           <w:b/>
           <w:i/>
         </w:rPr>
-        <w:t>Paralyze</w:t>
-      </w:r>
-      <w:proofErr w:type="gramEnd"/>
+        <w:t xml:space="preserve"> example a technique like Synthesis will heal a </w:t>
+      </w:r>
+      <w:proofErr w:type="spellStart"/>
       <w:r>
         <w:rPr>
           <w:b/>
           <w:i/>
         </w:rPr>
-        <w:t xml:space="preserve"> a </w:t>
+        <w:t>Pokemon</w:t>
+      </w:r>
+      <w:proofErr w:type="spellEnd"/>
+      <w:r>
+        <w:rPr>
+          <w:b/>
+          <w:i/>
+        </w:rPr>
+        <w:t xml:space="preserve">. This happens by calling the </w:t>
       </w:r>
       <w:proofErr w:type="spellStart"/>
       <w:r>
@@ -745,7 +1051,7 @@
           <w:b/>
           <w:i/>
         </w:rPr>
-        <w:t>pokemon</w:t>
+        <w:t>ApplyHealingEffect</w:t>
       </w:r>
       <w:proofErr w:type="spellEnd"/>
       <w:r>
@@ -753,7 +1059,92 @@
           <w:b/>
           <w:i/>
         </w:rPr>
-        <w:t xml:space="preserve">. In our game this would be applied by calling the function </w:t>
+        <w:t xml:space="preserve"> function.</w:t>
+      </w:r>
+    </w:p>
+    <w:p>
+      <w:r>
+        <w:rPr>
+          <w:noProof/>
+          <w:lang w:eastAsia="en-CA"/>
+        </w:rPr>
+        <w:drawing>
+          <wp:inline distT="0" distB="0" distL="0" distR="0" wp14:anchorId="4F8A800A" wp14:editId="45708121">
+            <wp:extent cx="5943600" cy="2066290"/>
+            <wp:effectExtent l="0" t="0" r="0" b="0"/>
+            <wp:docPr id="3" name="Picture 3"/>
+            <wp:cNvGraphicFramePr>
+              <a:graphicFrameLocks xmlns:a="http://schemas.openxmlformats.org/drawingml/2006/main" noChangeAspect="1"/>
+            </wp:cNvGraphicFramePr>
+            <a:graphic xmlns:a="http://schemas.openxmlformats.org/drawingml/2006/main">
+              <a:graphicData uri="http://schemas.openxmlformats.org/drawingml/2006/picture">
+                <pic:pic xmlns:pic="http://schemas.openxmlformats.org/drawingml/2006/picture">
+                  <pic:nvPicPr>
+                    <pic:cNvPr id="0" name=""/>
+                    <pic:cNvPicPr/>
+                  </pic:nvPicPr>
+                  <pic:blipFill>
+                    <a:blip r:embed="rId9"/>
+                    <a:stretch>
+                      <a:fillRect/>
+                    </a:stretch>
+                  </pic:blipFill>
+                  <pic:spPr>
+                    <a:xfrm>
+                      <a:off x="0" y="0"/>
+                      <a:ext cx="5943600" cy="2066290"/>
+                    </a:xfrm>
+                    <a:prstGeom prst="rect">
+                      <a:avLst/>
+                    </a:prstGeom>
+                  </pic:spPr>
+                </pic:pic>
+              </a:graphicData>
+            </a:graphic>
+          </wp:inline>
+        </w:drawing>
+      </w:r>
+    </w:p>
+    <w:p>
+      <w:pPr>
+        <w:rPr>
+          <w:b/>
+        </w:rPr>
+      </w:pPr>
+      <w:r>
+        <w:rPr>
+          <w:b/>
+        </w:rPr>
+        <w:t>BATTLE BEHAVIOURS</w:t>
+      </w:r>
+    </w:p>
+    <w:p>
+      <w:pPr>
+        <w:rPr>
+          <w:b/>
+          <w:i/>
+        </w:rPr>
+      </w:pPr>
+      <w:r>
+        <w:rPr>
+          <w:b/>
+          <w:i/>
+        </w:rPr>
+        <w:t xml:space="preserve">These are </w:t>
+      </w:r>
+      <w:r>
+        <w:rPr>
+          <w:b/>
+          <w:i/>
+        </w:rPr>
+        <w:t xml:space="preserve">classes or </w:t>
+      </w:r>
+      <w:r>
+        <w:rPr>
+          <w:b/>
+          <w:i/>
+        </w:rPr>
+        <w:t xml:space="preserve">objects which contain </w:t>
       </w:r>
       <w:proofErr w:type="spellStart"/>
       <w:r>
@@ -761,7 +1152,7 @@
           <w:b/>
           <w:i/>
         </w:rPr>
-        <w:t>InflictStatus</w:t>
+        <w:t>callback</w:t>
       </w:r>
       <w:proofErr w:type="spellEnd"/>
       <w:r>
@@ -769,177 +1160,308 @@
           <w:b/>
           <w:i/>
         </w:rPr>
-        <w:t xml:space="preserve"> (</w:t>
-      </w:r>
+        <w:t xml:space="preserve"> functions which will be called at certain parts of the turn structure.</w:t>
+      </w:r>
+      <w:r>
+        <w:rPr>
+          <w:b/>
+          <w:i/>
+        </w:rPr>
+        <w:t xml:space="preserve"> For example the Magic Guard Ability below modifies any indirect damage received to 0. </w:t>
+      </w:r>
+    </w:p>
+    <w:p>
+      <w:r>
+        <w:t>Abilities,</w:t>
+      </w:r>
+    </w:p>
+    <w:p>
+      <w:r>
+        <w:rPr>
+          <w:noProof/>
+          <w:lang w:eastAsia="en-CA"/>
+        </w:rPr>
+        <w:drawing>
+          <wp:inline distT="0" distB="0" distL="0" distR="0" wp14:anchorId="357AA3EF" wp14:editId="3CEFE82F">
+            <wp:extent cx="4552950" cy="1276350"/>
+            <wp:effectExtent l="0" t="0" r="0" b="0"/>
+            <wp:docPr id="10" name="Picture 10"/>
+            <wp:cNvGraphicFramePr>
+              <a:graphicFrameLocks xmlns:a="http://schemas.openxmlformats.org/drawingml/2006/main" noChangeAspect="1"/>
+            </wp:cNvGraphicFramePr>
+            <a:graphic xmlns:a="http://schemas.openxmlformats.org/drawingml/2006/main">
+              <a:graphicData uri="http://schemas.openxmlformats.org/drawingml/2006/picture">
+                <pic:pic xmlns:pic="http://schemas.openxmlformats.org/drawingml/2006/picture">
+                  <pic:nvPicPr>
+                    <pic:cNvPr id="0" name=""/>
+                    <pic:cNvPicPr/>
+                  </pic:nvPicPr>
+                  <pic:blipFill>
+                    <a:blip r:embed="rId10"/>
+                    <a:stretch>
+                      <a:fillRect/>
+                    </a:stretch>
+                  </pic:blipFill>
+                  <pic:spPr>
+                    <a:xfrm>
+                      <a:off x="0" y="0"/>
+                      <a:ext cx="4552950" cy="1276350"/>
+                    </a:xfrm>
+                    <a:prstGeom prst="rect">
+                      <a:avLst/>
+                    </a:prstGeom>
+                  </pic:spPr>
+                </pic:pic>
+              </a:graphicData>
+            </a:graphic>
+          </wp:inline>
+        </w:drawing>
+      </w:r>
+    </w:p>
+    <w:p/>
+    <w:p>
       <w:proofErr w:type="spellStart"/>
       <w:r>
-        <w:rPr>
-          <w:b/>
-          <w:i/>
-        </w:rPr>
-        <w:t>todo</w:t>
+        <w:t>HeldItem</w:t>
       </w:r>
       <w:proofErr w:type="spellEnd"/>
       <w:r>
-        <w:rPr>
-          <w:b/>
-          <w:i/>
-        </w:rPr>
-        <w:t xml:space="preserve"> show inflict status)</w:t>
-      </w:r>
-    </w:p>
-    <w:p>
-      <w:r>
-        <w:t>Effects</w:t>
-      </w:r>
-    </w:p>
-    <w:p>
-      <w:pPr>
-        <w:rPr>
-          <w:b/>
-        </w:rPr>
-      </w:pPr>
-      <w:r>
-        <w:rPr>
-          <w:b/>
-        </w:rPr>
-        <w:t>BATTLE BEHAVIOURS</w:t>
-      </w:r>
-    </w:p>
-    <w:p>
-      <w:pPr>
-        <w:rPr>
-          <w:b/>
-          <w:i/>
-        </w:rPr>
-      </w:pPr>
-      <w:r>
-        <w:rPr>
-          <w:b/>
-          <w:i/>
-        </w:rPr>
-        <w:t xml:space="preserve">These are </w:t>
-      </w:r>
-      <w:r>
-        <w:rPr>
-          <w:b/>
-          <w:i/>
-        </w:rPr>
-        <w:t xml:space="preserve">classes or </w:t>
-      </w:r>
-      <w:r>
-        <w:rPr>
-          <w:b/>
-          <w:i/>
-        </w:rPr>
-        <w:t xml:space="preserve">objects which contain </w:t>
+        <w:t>,</w:t>
+      </w:r>
+    </w:p>
+    <w:p>
+      <w:r>
+        <w:rPr>
+          <w:noProof/>
+          <w:lang w:eastAsia="en-CA"/>
+        </w:rPr>
+        <w:drawing>
+          <wp:inline distT="0" distB="0" distL="0" distR="0" wp14:anchorId="1FAC208D" wp14:editId="5074C8C1">
+            <wp:extent cx="5943600" cy="1477645"/>
+            <wp:effectExtent l="0" t="0" r="0" b="8255"/>
+            <wp:docPr id="6" name="Picture 6"/>
+            <wp:cNvGraphicFramePr>
+              <a:graphicFrameLocks xmlns:a="http://schemas.openxmlformats.org/drawingml/2006/main" noChangeAspect="1"/>
+            </wp:cNvGraphicFramePr>
+            <a:graphic xmlns:a="http://schemas.openxmlformats.org/drawingml/2006/main">
+              <a:graphicData uri="http://schemas.openxmlformats.org/drawingml/2006/picture">
+                <pic:pic xmlns:pic="http://schemas.openxmlformats.org/drawingml/2006/picture">
+                  <pic:nvPicPr>
+                    <pic:cNvPr id="0" name=""/>
+                    <pic:cNvPicPr/>
+                  </pic:nvPicPr>
+                  <pic:blipFill>
+                    <a:blip r:embed="rId11"/>
+                    <a:stretch>
+                      <a:fillRect/>
+                    </a:stretch>
+                  </pic:blipFill>
+                  <pic:spPr>
+                    <a:xfrm>
+                      <a:off x="0" y="0"/>
+                      <a:ext cx="5943600" cy="1477645"/>
+                    </a:xfrm>
+                    <a:prstGeom prst="rect">
+                      <a:avLst/>
+                    </a:prstGeom>
+                  </pic:spPr>
+                </pic:pic>
+              </a:graphicData>
+            </a:graphic>
+          </wp:inline>
+        </w:drawing>
+      </w:r>
+    </w:p>
+    <w:p>
+      <w:r>
+        <w:t>Weather</w:t>
+      </w:r>
+    </w:p>
+    <w:p>
+      <w:r>
+        <w:rPr>
+          <w:noProof/>
+          <w:lang w:eastAsia="en-CA"/>
+        </w:rPr>
+        <w:lastRenderedPageBreak/>
+        <w:drawing>
+          <wp:inline distT="0" distB="0" distL="0" distR="0" wp14:anchorId="6BF543F3" wp14:editId="22F752F4">
+            <wp:extent cx="5943600" cy="4745990"/>
+            <wp:effectExtent l="0" t="0" r="0" b="0"/>
+            <wp:docPr id="7" name="Picture 7"/>
+            <wp:cNvGraphicFramePr>
+              <a:graphicFrameLocks xmlns:a="http://schemas.openxmlformats.org/drawingml/2006/main" noChangeAspect="1"/>
+            </wp:cNvGraphicFramePr>
+            <a:graphic xmlns:a="http://schemas.openxmlformats.org/drawingml/2006/main">
+              <a:graphicData uri="http://schemas.openxmlformats.org/drawingml/2006/picture">
+                <pic:pic xmlns:pic="http://schemas.openxmlformats.org/drawingml/2006/picture">
+                  <pic:nvPicPr>
+                    <pic:cNvPr id="0" name=""/>
+                    <pic:cNvPicPr/>
+                  </pic:nvPicPr>
+                  <pic:blipFill>
+                    <a:blip r:embed="rId12"/>
+                    <a:stretch>
+                      <a:fillRect/>
+                    </a:stretch>
+                  </pic:blipFill>
+                  <pic:spPr>
+                    <a:xfrm>
+                      <a:off x="0" y="0"/>
+                      <a:ext cx="5943600" cy="4745990"/>
+                    </a:xfrm>
+                    <a:prstGeom prst="rect">
+                      <a:avLst/>
+                    </a:prstGeom>
+                  </pic:spPr>
+                </pic:pic>
+              </a:graphicData>
+            </a:graphic>
+          </wp:inline>
+        </w:drawing>
+      </w:r>
+    </w:p>
+    <w:p>
+      <w:r>
+        <w:t>Hard Statuses</w:t>
+      </w:r>
+    </w:p>
+    <w:p>
+      <w:r>
+        <w:rPr>
+          <w:noProof/>
+          <w:lang w:eastAsia="en-CA"/>
+        </w:rPr>
+        <w:drawing>
+          <wp:inline distT="0" distB="0" distL="0" distR="0" wp14:anchorId="36A9528B" wp14:editId="18D07258">
+            <wp:extent cx="4772025" cy="2447925"/>
+            <wp:effectExtent l="0" t="0" r="0" b="0"/>
+            <wp:docPr id="8" name="Picture 8"/>
+            <wp:cNvGraphicFramePr>
+              <a:graphicFrameLocks xmlns:a="http://schemas.openxmlformats.org/drawingml/2006/main" noChangeAspect="1"/>
+            </wp:cNvGraphicFramePr>
+            <a:graphic xmlns:a="http://schemas.openxmlformats.org/drawingml/2006/main">
+              <a:graphicData uri="http://schemas.openxmlformats.org/drawingml/2006/picture">
+                <pic:pic xmlns:pic="http://schemas.openxmlformats.org/drawingml/2006/picture">
+                  <pic:nvPicPr>
+                    <pic:cNvPr id="0" name=""/>
+                    <pic:cNvPicPr/>
+                  </pic:nvPicPr>
+                  <pic:blipFill>
+                    <a:blip r:embed="rId13"/>
+                    <a:stretch>
+                      <a:fillRect/>
+                    </a:stretch>
+                  </pic:blipFill>
+                  <pic:spPr>
+                    <a:xfrm>
+                      <a:off x="0" y="0"/>
+                      <a:ext cx="4772025" cy="2447925"/>
+                    </a:xfrm>
+                    <a:prstGeom prst="rect">
+                      <a:avLst/>
+                    </a:prstGeom>
+                  </pic:spPr>
+                </pic:pic>
+              </a:graphicData>
+            </a:graphic>
+          </wp:inline>
+        </w:drawing>
+      </w:r>
+    </w:p>
+    <w:p>
+      <w:r>
+        <w:t>Volatile Statuses</w:t>
+      </w:r>
+    </w:p>
+    <w:p>
+      <w:r>
+        <w:rPr>
+          <w:noProof/>
+          <w:lang w:eastAsia="en-CA"/>
+        </w:rPr>
+        <w:lastRenderedPageBreak/>
+        <w:drawing>
+          <wp:inline distT="0" distB="0" distL="0" distR="0" wp14:anchorId="65BD4AEE" wp14:editId="29F076A3">
+            <wp:extent cx="4914900" cy="4429125"/>
+            <wp:effectExtent l="0" t="0" r="0" b="0"/>
+            <wp:docPr id="9" name="Picture 9"/>
+            <wp:cNvGraphicFramePr>
+              <a:graphicFrameLocks xmlns:a="http://schemas.openxmlformats.org/drawingml/2006/main" noChangeAspect="1"/>
+            </wp:cNvGraphicFramePr>
+            <a:graphic xmlns:a="http://schemas.openxmlformats.org/drawingml/2006/main">
+              <a:graphicData uri="http://schemas.openxmlformats.org/drawingml/2006/picture">
+                <pic:pic xmlns:pic="http://schemas.openxmlformats.org/drawingml/2006/picture">
+                  <pic:nvPicPr>
+                    <pic:cNvPr id="0" name=""/>
+                    <pic:cNvPicPr/>
+                  </pic:nvPicPr>
+                  <pic:blipFill>
+                    <a:blip r:embed="rId14"/>
+                    <a:stretch>
+                      <a:fillRect/>
+                    </a:stretch>
+                  </pic:blipFill>
+                  <pic:spPr>
+                    <a:xfrm>
+                      <a:off x="0" y="0"/>
+                      <a:ext cx="4914900" cy="4429125"/>
+                    </a:xfrm>
+                    <a:prstGeom prst="rect">
+                      <a:avLst/>
+                    </a:prstGeom>
+                  </pic:spPr>
+                </pic:pic>
+              </a:graphicData>
+            </a:graphic>
+          </wp:inline>
+        </w:drawing>
+      </w:r>
+    </w:p>
+    <w:p>
+      <w:r>
+        <w:t>Due to our use of Organic Programming, this architecture was not actually designed</w:t>
+      </w:r>
+      <w:r>
+        <w:t xml:space="preserve"> from the start</w:t>
+      </w:r>
+      <w:r>
+        <w:t>, but</w:t>
+      </w:r>
+      <w:r>
+        <w:t xml:space="preserve"> was</w:t>
+      </w:r>
+      <w:r>
+        <w:t xml:space="preserve"> refactor</w:t>
+      </w:r>
+      <w:r>
+        <w:t xml:space="preserve">ed into </w:t>
       </w:r>
       <w:proofErr w:type="spellStart"/>
       <w:r>
-        <w:rPr>
-          <w:b/>
-          <w:i/>
-        </w:rPr>
-        <w:t>callback</w:t>
+        <w:t xml:space="preserve">over </w:t>
+      </w:r>
+      <w:r>
+        <w:t>time</w:t>
       </w:r>
       <w:proofErr w:type="spellEnd"/>
       <w:r>
-        <w:rPr>
-          <w:b/>
-          <w:i/>
-        </w:rPr>
-        <w:t xml:space="preserve"> functions which will be called at certain parts of the turn structure.</w:t>
-      </w:r>
-      <w:r>
-        <w:rPr>
-          <w:b/>
-          <w:i/>
-        </w:rPr>
-        <w:t xml:space="preserve"> For example (TODO: Find Example for When a </w:t>
-      </w:r>
-      <w:proofErr w:type="spellStart"/>
-      <w:r>
-        <w:rPr>
-          <w:b/>
-          <w:i/>
-        </w:rPr>
-        <w:t>Pokemon</w:t>
-      </w:r>
-      <w:proofErr w:type="spellEnd"/>
-      <w:r>
-        <w:rPr>
-          <w:b/>
-          <w:i/>
-        </w:rPr>
-        <w:t xml:space="preserve"> Attacks)</w:t>
-      </w:r>
-    </w:p>
-    <w:p>
-      <w:r>
-        <w:t>Abilities,</w:t>
-      </w:r>
-    </w:p>
-    <w:p>
-      <w:proofErr w:type="spellStart"/>
-      <w:r>
-        <w:t>HeldItem</w:t>
-      </w:r>
-      <w:proofErr w:type="spellEnd"/>
-      <w:r>
-        <w:t>,</w:t>
-      </w:r>
-    </w:p>
-    <w:p>
-      <w:r>
-        <w:t>Weather</w:t>
-      </w:r>
-    </w:p>
-    <w:p>
-      <w:proofErr w:type="spellStart"/>
-      <w:r>
-        <w:t>StatusEffects</w:t>
-      </w:r>
-      <w:proofErr w:type="spellEnd"/>
-    </w:p>
-    <w:p/>
-    <w:p>
-      <w:r>
-        <w:t>Due to our use of Organic Programming, this architecture was not actually designed, but</w:t>
-      </w:r>
-      <w:r>
-        <w:t xml:space="preserve"> was</w:t>
-      </w:r>
-      <w:r>
-        <w:t xml:space="preserve"> refactor</w:t>
-      </w:r>
-      <w:r>
-        <w:t xml:space="preserve">ed into </w:t>
-      </w:r>
-      <w:proofErr w:type="spellStart"/>
-      <w:r>
-        <w:t>over time</w:t>
-      </w:r>
-      <w:proofErr w:type="spellEnd"/>
+        <w:t xml:space="preserve"> based on ease of implementing certain features</w:t>
+      </w:r>
       <w:r>
         <w:t xml:space="preserve">. It is </w:t>
       </w:r>
       <w:r>
-        <w:t xml:space="preserve">not perfect and has some flaws with </w:t>
-      </w:r>
-      <w:r>
-        <w:t xml:space="preserve">the implementation, but I feel like this architecture could be a good start for many other turn-based games </w:t>
-      </w:r>
-      <w:proofErr w:type="gramStart"/>
-      <w:r>
-        <w:t>I  want</w:t>
-      </w:r>
-      <w:proofErr w:type="gramEnd"/>
-      <w:r>
-        <w:t xml:space="preserve"> to make in the future.  </w:t>
-      </w:r>
-      <w:r>
-        <w:lastRenderedPageBreak/>
-        <w:t xml:space="preserve">There are some things I would do differently from the start. For example, if I could somehow be able to express a </w:t>
+        <w:t>not perfect and has some flaws</w:t>
+      </w:r>
+      <w:r>
+        <w:t xml:space="preserve"> and inconsistencies</w:t>
+      </w:r>
+      <w:r>
+        <w:t xml:space="preserve"> with </w:t>
+      </w:r>
+      <w:r>
+        <w:t xml:space="preserve">the implementation, but I feel like this architecture could be a good start for many other turn-based games I want to make in the future.  There are some things I would do differently from the start. For example, if I could somehow be able to express a </w:t>
       </w:r>
       <w:proofErr w:type="spellStart"/>
       <w:r>
@@ -1009,6 +1531,7 @@
     </w:p>
     <w:p>
       <w:r>
+        <w:lastRenderedPageBreak/>
         <w:t>They are both similar and ac</w:t>
       </w:r>
       <w:r>
@@ -1131,7 +1654,6 @@
         </w:numPr>
       </w:pPr>
       <w:r>
-        <w:lastRenderedPageBreak/>
         <w:t>Performance of the game loop matters a lot with this type of A.I. And as such we needed to spend time optimizing the game loop.</w:t>
       </w:r>
     </w:p>
@@ -1199,6 +1721,7 @@
     </w:p>
     <w:p>
       <w:r>
+        <w:lastRenderedPageBreak/>
         <w:t>I had a lot of fun with this, but to my surprise it came with a few positive things I didn’t think of at first.</w:t>
       </w:r>
     </w:p>
@@ -1294,12 +1817,7 @@
         <w:t>other. This only would happen ab</w:t>
       </w:r>
       <w:r>
-        <w:t>out once in 2000 game</w:t>
-      </w:r>
-      <w:bookmarkStart w:id="0" w:name="_GoBack"/>
-      <w:bookmarkEnd w:id="0"/>
-      <w:r>
-        <w:t xml:space="preserve"> simulations. S</w:t>
+        <w:t>out once in 2000 game simulations. S</w:t>
       </w:r>
       <w:r>
         <w:t>ometimes the simulation would just stop, bu</w:t>
@@ -1389,10 +1907,93 @@
       </w:pPr>
     </w:p>
     <w:p>
-      <w:r>
-        <w:lastRenderedPageBreak/>
+      <w:pPr>
+        <w:rPr>
+          <w:b/>
+        </w:rPr>
+      </w:pPr>
+      <w:r>
+        <w:rPr>
+          <w:b/>
+        </w:rPr>
         <w:t>Overall Lessons Learned</w:t>
       </w:r>
+    </w:p>
+    <w:p>
+      <w:pPr>
+        <w:pStyle w:val="ListParagraph"/>
+        <w:numPr>
+          <w:ilvl w:val="0"/>
+          <w:numId w:val="9"/>
+        </w:numPr>
+      </w:pPr>
+      <w:r>
+        <w:t xml:space="preserve">Typescript was very fun to use, will use it over </w:t>
+      </w:r>
+      <w:proofErr w:type="spellStart"/>
+      <w:r>
+        <w:t>Javascript</w:t>
+      </w:r>
+      <w:proofErr w:type="spellEnd"/>
+      <w:r>
+        <w:t xml:space="preserve"> whenever possible</w:t>
+      </w:r>
+    </w:p>
+    <w:p>
+      <w:pPr>
+        <w:pStyle w:val="ListParagraph"/>
+        <w:numPr>
+          <w:ilvl w:val="0"/>
+          <w:numId w:val="9"/>
+        </w:numPr>
+      </w:pPr>
+      <w:r>
+        <w:t>Organic Programming is a great mindset to have when you don’t know how to setup your architecture before hand</w:t>
+      </w:r>
+    </w:p>
+    <w:p>
+      <w:pPr>
+        <w:pStyle w:val="ListParagraph"/>
+        <w:numPr>
+          <w:ilvl w:val="0"/>
+          <w:numId w:val="9"/>
+        </w:numPr>
+      </w:pPr>
+      <w:proofErr w:type="spellStart"/>
+      <w:r>
+        <w:t>MonteCarlo</w:t>
+      </w:r>
+      <w:proofErr w:type="spellEnd"/>
+      <w:r>
+        <w:t xml:space="preserve"> / </w:t>
+      </w:r>
+      <w:proofErr w:type="spellStart"/>
+      <w:r>
+        <w:t>MiniMax</w:t>
+      </w:r>
+      <w:proofErr w:type="spellEnd"/>
+      <w:r>
+        <w:t xml:space="preserve"> A.I. algorithms are very general algorithms that could be useful in a variety of projects.</w:t>
+      </w:r>
+    </w:p>
+    <w:p>
+      <w:pPr>
+        <w:pStyle w:val="ListParagraph"/>
+        <w:numPr>
+          <w:ilvl w:val="0"/>
+          <w:numId w:val="9"/>
+        </w:numPr>
+      </w:pPr>
+      <w:r>
+        <w:t>Try to keep objects as pure data when possible, as it can make a system very flexible.</w:t>
+      </w:r>
+    </w:p>
+    <w:p>
+      <w:pPr>
+        <w:rPr>
+          <w:b/>
+        </w:rPr>
+      </w:pPr>
     </w:p>
     <w:p/>
     <w:p>
@@ -1759,6 +2360,119 @@
     </w:lvl>
   </w:abstractNum>
   <w:abstractNum w:abstractNumId="3">
+    <w:nsid w:val="4F1A6C33"/>
+    <w:multiLevelType w:val="hybridMultilevel"/>
+    <w:tmpl w:val="41827602"/>
+    <w:lvl w:ilvl="0" w:tplc="10090001">
+      <w:start w:val="1"/>
+      <w:numFmt w:val="bullet"/>
+      <w:lvlText w:val=""/>
+      <w:lvlJc w:val="left"/>
+      <w:pPr>
+        <w:ind w:left="720" w:hanging="360"/>
+      </w:pPr>
+      <w:rPr>
+        <w:rFonts w:ascii="Symbol" w:hAnsi="Symbol" w:hint="default"/>
+      </w:rPr>
+    </w:lvl>
+    <w:lvl w:ilvl="1" w:tplc="10090003" w:tentative="1">
+      <w:start w:val="1"/>
+      <w:numFmt w:val="bullet"/>
+      <w:lvlText w:val="o"/>
+      <w:lvlJc w:val="left"/>
+      <w:pPr>
+        <w:ind w:left="1440" w:hanging="360"/>
+      </w:pPr>
+      <w:rPr>
+        <w:rFonts w:ascii="Courier New" w:hAnsi="Courier New" w:cs="Courier New" w:hint="default"/>
+      </w:rPr>
+    </w:lvl>
+    <w:lvl w:ilvl="2" w:tplc="10090005" w:tentative="1">
+      <w:start w:val="1"/>
+      <w:numFmt w:val="bullet"/>
+      <w:lvlText w:val=""/>
+      <w:lvlJc w:val="left"/>
+      <w:pPr>
+        <w:ind w:left="2160" w:hanging="360"/>
+      </w:pPr>
+      <w:rPr>
+        <w:rFonts w:ascii="Wingdings" w:hAnsi="Wingdings" w:hint="default"/>
+      </w:rPr>
+    </w:lvl>
+    <w:lvl w:ilvl="3" w:tplc="10090001" w:tentative="1">
+      <w:start w:val="1"/>
+      <w:numFmt w:val="bullet"/>
+      <w:lvlText w:val=""/>
+      <w:lvlJc w:val="left"/>
+      <w:pPr>
+        <w:ind w:left="2880" w:hanging="360"/>
+      </w:pPr>
+      <w:rPr>
+        <w:rFonts w:ascii="Symbol" w:hAnsi="Symbol" w:hint="default"/>
+      </w:rPr>
+    </w:lvl>
+    <w:lvl w:ilvl="4" w:tplc="10090003" w:tentative="1">
+      <w:start w:val="1"/>
+      <w:numFmt w:val="bullet"/>
+      <w:lvlText w:val="o"/>
+      <w:lvlJc w:val="left"/>
+      <w:pPr>
+        <w:ind w:left="3600" w:hanging="360"/>
+      </w:pPr>
+      <w:rPr>
+        <w:rFonts w:ascii="Courier New" w:hAnsi="Courier New" w:cs="Courier New" w:hint="default"/>
+      </w:rPr>
+    </w:lvl>
+    <w:lvl w:ilvl="5" w:tplc="10090005" w:tentative="1">
+      <w:start w:val="1"/>
+      <w:numFmt w:val="bullet"/>
+      <w:lvlText w:val=""/>
+      <w:lvlJc w:val="left"/>
+      <w:pPr>
+        <w:ind w:left="4320" w:hanging="360"/>
+      </w:pPr>
+      <w:rPr>
+        <w:rFonts w:ascii="Wingdings" w:hAnsi="Wingdings" w:hint="default"/>
+      </w:rPr>
+    </w:lvl>
+    <w:lvl w:ilvl="6" w:tplc="10090001" w:tentative="1">
+      <w:start w:val="1"/>
+      <w:numFmt w:val="bullet"/>
+      <w:lvlText w:val=""/>
+      <w:lvlJc w:val="left"/>
+      <w:pPr>
+        <w:ind w:left="5040" w:hanging="360"/>
+      </w:pPr>
+      <w:rPr>
+        <w:rFonts w:ascii="Symbol" w:hAnsi="Symbol" w:hint="default"/>
+      </w:rPr>
+    </w:lvl>
+    <w:lvl w:ilvl="7" w:tplc="10090003" w:tentative="1">
+      <w:start w:val="1"/>
+      <w:numFmt w:val="bullet"/>
+      <w:lvlText w:val="o"/>
+      <w:lvlJc w:val="left"/>
+      <w:pPr>
+        <w:ind w:left="5760" w:hanging="360"/>
+      </w:pPr>
+      <w:rPr>
+        <w:rFonts w:ascii="Courier New" w:hAnsi="Courier New" w:cs="Courier New" w:hint="default"/>
+      </w:rPr>
+    </w:lvl>
+    <w:lvl w:ilvl="8" w:tplc="10090005" w:tentative="1">
+      <w:start w:val="1"/>
+      <w:numFmt w:val="bullet"/>
+      <w:lvlText w:val=""/>
+      <w:lvlJc w:val="left"/>
+      <w:pPr>
+        <w:ind w:left="6480" w:hanging="360"/>
+      </w:pPr>
+      <w:rPr>
+        <w:rFonts w:ascii="Wingdings" w:hAnsi="Wingdings" w:hint="default"/>
+      </w:rPr>
+    </w:lvl>
+  </w:abstractNum>
+  <w:abstractNum w:abstractNumId="4">
     <w:nsid w:val="525A1560"/>
     <w:multiLevelType w:val="hybridMultilevel"/>
     <w:tmpl w:val="5B040CB6"/>
@@ -1871,7 +2585,7 @@
       </w:rPr>
     </w:lvl>
   </w:abstractNum>
-  <w:abstractNum w:abstractNumId="4">
+  <w:abstractNum w:abstractNumId="5">
     <w:nsid w:val="5D402D2F"/>
     <w:multiLevelType w:val="hybridMultilevel"/>
     <w:tmpl w:val="2EAE5A04"/>
@@ -1984,7 +2698,7 @@
       </w:rPr>
     </w:lvl>
   </w:abstractNum>
-  <w:abstractNum w:abstractNumId="5">
+  <w:abstractNum w:abstractNumId="6">
     <w:nsid w:val="6AEC3FDE"/>
     <w:multiLevelType w:val="hybridMultilevel"/>
     <w:tmpl w:val="C21AF700"/>
@@ -2097,7 +2811,233 @@
       </w:rPr>
     </w:lvl>
   </w:abstractNum>
-  <w:abstractNum w:abstractNumId="6">
+  <w:abstractNum w:abstractNumId="7">
+    <w:nsid w:val="70E55F57"/>
+    <w:multiLevelType w:val="hybridMultilevel"/>
+    <w:tmpl w:val="BCAEF3C4"/>
+    <w:lvl w:ilvl="0" w:tplc="10090001">
+      <w:start w:val="1"/>
+      <w:numFmt w:val="bullet"/>
+      <w:lvlText w:val=""/>
+      <w:lvlJc w:val="left"/>
+      <w:pPr>
+        <w:ind w:left="720" w:hanging="360"/>
+      </w:pPr>
+      <w:rPr>
+        <w:rFonts w:ascii="Symbol" w:hAnsi="Symbol" w:hint="default"/>
+      </w:rPr>
+    </w:lvl>
+    <w:lvl w:ilvl="1" w:tplc="10090003" w:tentative="1">
+      <w:start w:val="1"/>
+      <w:numFmt w:val="bullet"/>
+      <w:lvlText w:val="o"/>
+      <w:lvlJc w:val="left"/>
+      <w:pPr>
+        <w:ind w:left="1440" w:hanging="360"/>
+      </w:pPr>
+      <w:rPr>
+        <w:rFonts w:ascii="Courier New" w:hAnsi="Courier New" w:cs="Courier New" w:hint="default"/>
+      </w:rPr>
+    </w:lvl>
+    <w:lvl w:ilvl="2" w:tplc="10090005" w:tentative="1">
+      <w:start w:val="1"/>
+      <w:numFmt w:val="bullet"/>
+      <w:lvlText w:val=""/>
+      <w:lvlJc w:val="left"/>
+      <w:pPr>
+        <w:ind w:left="2160" w:hanging="360"/>
+      </w:pPr>
+      <w:rPr>
+        <w:rFonts w:ascii="Wingdings" w:hAnsi="Wingdings" w:hint="default"/>
+      </w:rPr>
+    </w:lvl>
+    <w:lvl w:ilvl="3" w:tplc="10090001" w:tentative="1">
+      <w:start w:val="1"/>
+      <w:numFmt w:val="bullet"/>
+      <w:lvlText w:val=""/>
+      <w:lvlJc w:val="left"/>
+      <w:pPr>
+        <w:ind w:left="2880" w:hanging="360"/>
+      </w:pPr>
+      <w:rPr>
+        <w:rFonts w:ascii="Symbol" w:hAnsi="Symbol" w:hint="default"/>
+      </w:rPr>
+    </w:lvl>
+    <w:lvl w:ilvl="4" w:tplc="10090003" w:tentative="1">
+      <w:start w:val="1"/>
+      <w:numFmt w:val="bullet"/>
+      <w:lvlText w:val="o"/>
+      <w:lvlJc w:val="left"/>
+      <w:pPr>
+        <w:ind w:left="3600" w:hanging="360"/>
+      </w:pPr>
+      <w:rPr>
+        <w:rFonts w:ascii="Courier New" w:hAnsi="Courier New" w:cs="Courier New" w:hint="default"/>
+      </w:rPr>
+    </w:lvl>
+    <w:lvl w:ilvl="5" w:tplc="10090005" w:tentative="1">
+      <w:start w:val="1"/>
+      <w:numFmt w:val="bullet"/>
+      <w:lvlText w:val=""/>
+      <w:lvlJc w:val="left"/>
+      <w:pPr>
+        <w:ind w:left="4320" w:hanging="360"/>
+      </w:pPr>
+      <w:rPr>
+        <w:rFonts w:ascii="Wingdings" w:hAnsi="Wingdings" w:hint="default"/>
+      </w:rPr>
+    </w:lvl>
+    <w:lvl w:ilvl="6" w:tplc="10090001" w:tentative="1">
+      <w:start w:val="1"/>
+      <w:numFmt w:val="bullet"/>
+      <w:lvlText w:val=""/>
+      <w:lvlJc w:val="left"/>
+      <w:pPr>
+        <w:ind w:left="5040" w:hanging="360"/>
+      </w:pPr>
+      <w:rPr>
+        <w:rFonts w:ascii="Symbol" w:hAnsi="Symbol" w:hint="default"/>
+      </w:rPr>
+    </w:lvl>
+    <w:lvl w:ilvl="7" w:tplc="10090003" w:tentative="1">
+      <w:start w:val="1"/>
+      <w:numFmt w:val="bullet"/>
+      <w:lvlText w:val="o"/>
+      <w:lvlJc w:val="left"/>
+      <w:pPr>
+        <w:ind w:left="5760" w:hanging="360"/>
+      </w:pPr>
+      <w:rPr>
+        <w:rFonts w:ascii="Courier New" w:hAnsi="Courier New" w:cs="Courier New" w:hint="default"/>
+      </w:rPr>
+    </w:lvl>
+    <w:lvl w:ilvl="8" w:tplc="10090005" w:tentative="1">
+      <w:start w:val="1"/>
+      <w:numFmt w:val="bullet"/>
+      <w:lvlText w:val=""/>
+      <w:lvlJc w:val="left"/>
+      <w:pPr>
+        <w:ind w:left="6480" w:hanging="360"/>
+      </w:pPr>
+      <w:rPr>
+        <w:rFonts w:ascii="Wingdings" w:hAnsi="Wingdings" w:hint="default"/>
+      </w:rPr>
+    </w:lvl>
+  </w:abstractNum>
+  <w:abstractNum w:abstractNumId="8">
+    <w:nsid w:val="72B96C3E"/>
+    <w:multiLevelType w:val="hybridMultilevel"/>
+    <w:tmpl w:val="B62C4AC0"/>
+    <w:lvl w:ilvl="0" w:tplc="10090001">
+      <w:start w:val="1"/>
+      <w:numFmt w:val="bullet"/>
+      <w:lvlText w:val=""/>
+      <w:lvlJc w:val="left"/>
+      <w:pPr>
+        <w:ind w:left="720" w:hanging="360"/>
+      </w:pPr>
+      <w:rPr>
+        <w:rFonts w:ascii="Symbol" w:hAnsi="Symbol" w:hint="default"/>
+      </w:rPr>
+    </w:lvl>
+    <w:lvl w:ilvl="1" w:tplc="10090003" w:tentative="1">
+      <w:start w:val="1"/>
+      <w:numFmt w:val="bullet"/>
+      <w:lvlText w:val="o"/>
+      <w:lvlJc w:val="left"/>
+      <w:pPr>
+        <w:ind w:left="1440" w:hanging="360"/>
+      </w:pPr>
+      <w:rPr>
+        <w:rFonts w:ascii="Courier New" w:hAnsi="Courier New" w:cs="Courier New" w:hint="default"/>
+      </w:rPr>
+    </w:lvl>
+    <w:lvl w:ilvl="2" w:tplc="10090005" w:tentative="1">
+      <w:start w:val="1"/>
+      <w:numFmt w:val="bullet"/>
+      <w:lvlText w:val=""/>
+      <w:lvlJc w:val="left"/>
+      <w:pPr>
+        <w:ind w:left="2160" w:hanging="360"/>
+      </w:pPr>
+      <w:rPr>
+        <w:rFonts w:ascii="Wingdings" w:hAnsi="Wingdings" w:hint="default"/>
+      </w:rPr>
+    </w:lvl>
+    <w:lvl w:ilvl="3" w:tplc="10090001" w:tentative="1">
+      <w:start w:val="1"/>
+      <w:numFmt w:val="bullet"/>
+      <w:lvlText w:val=""/>
+      <w:lvlJc w:val="left"/>
+      <w:pPr>
+        <w:ind w:left="2880" w:hanging="360"/>
+      </w:pPr>
+      <w:rPr>
+        <w:rFonts w:ascii="Symbol" w:hAnsi="Symbol" w:hint="default"/>
+      </w:rPr>
+    </w:lvl>
+    <w:lvl w:ilvl="4" w:tplc="10090003" w:tentative="1">
+      <w:start w:val="1"/>
+      <w:numFmt w:val="bullet"/>
+      <w:lvlText w:val="o"/>
+      <w:lvlJc w:val="left"/>
+      <w:pPr>
+        <w:ind w:left="3600" w:hanging="360"/>
+      </w:pPr>
+      <w:rPr>
+        <w:rFonts w:ascii="Courier New" w:hAnsi="Courier New" w:cs="Courier New" w:hint="default"/>
+      </w:rPr>
+    </w:lvl>
+    <w:lvl w:ilvl="5" w:tplc="10090005" w:tentative="1">
+      <w:start w:val="1"/>
+      <w:numFmt w:val="bullet"/>
+      <w:lvlText w:val=""/>
+      <w:lvlJc w:val="left"/>
+      <w:pPr>
+        <w:ind w:left="4320" w:hanging="360"/>
+      </w:pPr>
+      <w:rPr>
+        <w:rFonts w:ascii="Wingdings" w:hAnsi="Wingdings" w:hint="default"/>
+      </w:rPr>
+    </w:lvl>
+    <w:lvl w:ilvl="6" w:tplc="10090001" w:tentative="1">
+      <w:start w:val="1"/>
+      <w:numFmt w:val="bullet"/>
+      <w:lvlText w:val=""/>
+      <w:lvlJc w:val="left"/>
+      <w:pPr>
+        <w:ind w:left="5040" w:hanging="360"/>
+      </w:pPr>
+      <w:rPr>
+        <w:rFonts w:ascii="Symbol" w:hAnsi="Symbol" w:hint="default"/>
+      </w:rPr>
+    </w:lvl>
+    <w:lvl w:ilvl="7" w:tplc="10090003" w:tentative="1">
+      <w:start w:val="1"/>
+      <w:numFmt w:val="bullet"/>
+      <w:lvlText w:val="o"/>
+      <w:lvlJc w:val="left"/>
+      <w:pPr>
+        <w:ind w:left="5760" w:hanging="360"/>
+      </w:pPr>
+      <w:rPr>
+        <w:rFonts w:ascii="Courier New" w:hAnsi="Courier New" w:cs="Courier New" w:hint="default"/>
+      </w:rPr>
+    </w:lvl>
+    <w:lvl w:ilvl="8" w:tplc="10090005" w:tentative="1">
+      <w:start w:val="1"/>
+      <w:numFmt w:val="bullet"/>
+      <w:lvlText w:val=""/>
+      <w:lvlJc w:val="left"/>
+      <w:pPr>
+        <w:ind w:left="6480" w:hanging="360"/>
+      </w:pPr>
+      <w:rPr>
+        <w:rFonts w:ascii="Wingdings" w:hAnsi="Wingdings" w:hint="default"/>
+      </w:rPr>
+    </w:lvl>
+  </w:abstractNum>
+  <w:abstractNum w:abstractNumId="9">
     <w:nsid w:val="7A723F42"/>
     <w:multiLevelType w:val="hybridMultilevel"/>
     <w:tmpl w:val="184C7C20"/>
@@ -2214,22 +3154,31 @@
     <w:abstractNumId w:val="1"/>
   </w:num>
   <w:num w:numId="2">
-    <w:abstractNumId w:val="4"/>
+    <w:abstractNumId w:val="5"/>
   </w:num>
   <w:num w:numId="3">
-    <w:abstractNumId w:val="5"/>
+    <w:abstractNumId w:val="6"/>
   </w:num>
   <w:num w:numId="4">
-    <w:abstractNumId w:val="6"/>
+    <w:abstractNumId w:val="9"/>
   </w:num>
   <w:num w:numId="5">
     <w:abstractNumId w:val="2"/>
   </w:num>
   <w:num w:numId="6">
-    <w:abstractNumId w:val="3"/>
+    <w:abstractNumId w:val="4"/>
   </w:num>
   <w:num w:numId="7">
     <w:abstractNumId w:val="0"/>
+  </w:num>
+  <w:num w:numId="8">
+    <w:abstractNumId w:val="3"/>
+  </w:num>
+  <w:num w:numId="9">
+    <w:abstractNumId w:val="7"/>
+  </w:num>
+  <w:num w:numId="10">
+    <w:abstractNumId w:val="8"/>
   </w:num>
 </w:numbering>
 </file>
@@ -2432,6 +3381,36 @@
       <w:contextualSpacing/>
     </w:pPr>
   </w:style>
+  <w:style w:type="paragraph" w:styleId="BalloonText">
+    <w:name w:val="Balloon Text"/>
+    <w:basedOn w:val="Normal"/>
+    <w:link w:val="BalloonTextChar"/>
+    <w:uiPriority w:val="99"/>
+    <w:semiHidden/>
+    <w:unhideWhenUsed/>
+    <w:rsid w:val="00995F3D"/>
+    <w:pPr>
+      <w:spacing w:after="0" w:line="240" w:lineRule="auto"/>
+    </w:pPr>
+    <w:rPr>
+      <w:rFonts w:ascii="Tahoma" w:hAnsi="Tahoma" w:cs="Tahoma"/>
+      <w:sz w:val="16"/>
+      <w:szCs w:val="16"/>
+    </w:rPr>
+  </w:style>
+  <w:style w:type="character" w:customStyle="1" w:styleId="BalloonTextChar">
+    <w:name w:val="Balloon Text Char"/>
+    <w:basedOn w:val="DefaultParagraphFont"/>
+    <w:link w:val="BalloonText"/>
+    <w:uiPriority w:val="99"/>
+    <w:semiHidden/>
+    <w:rsid w:val="00995F3D"/>
+    <w:rPr>
+      <w:rFonts w:ascii="Tahoma" w:hAnsi="Tahoma" w:cs="Tahoma"/>
+      <w:sz w:val="16"/>
+      <w:szCs w:val="16"/>
+    </w:rPr>
+  </w:style>
 </w:styles>
 </file>
 
@@ -2632,6 +3611,36 @@
       <w:ind w:left="720"/>
       <w:contextualSpacing/>
     </w:pPr>
+  </w:style>
+  <w:style w:type="paragraph" w:styleId="BalloonText">
+    <w:name w:val="Balloon Text"/>
+    <w:basedOn w:val="Normal"/>
+    <w:link w:val="BalloonTextChar"/>
+    <w:uiPriority w:val="99"/>
+    <w:semiHidden/>
+    <w:unhideWhenUsed/>
+    <w:rsid w:val="00995F3D"/>
+    <w:pPr>
+      <w:spacing w:after="0" w:line="240" w:lineRule="auto"/>
+    </w:pPr>
+    <w:rPr>
+      <w:rFonts w:ascii="Tahoma" w:hAnsi="Tahoma" w:cs="Tahoma"/>
+      <w:sz w:val="16"/>
+      <w:szCs w:val="16"/>
+    </w:rPr>
+  </w:style>
+  <w:style w:type="character" w:customStyle="1" w:styleId="BalloonTextChar">
+    <w:name w:val="Balloon Text Char"/>
+    <w:basedOn w:val="DefaultParagraphFont"/>
+    <w:link w:val="BalloonText"/>
+    <w:uiPriority w:val="99"/>
+    <w:semiHidden/>
+    <w:rsid w:val="00995F3D"/>
+    <w:rPr>
+      <w:rFonts w:ascii="Tahoma" w:hAnsi="Tahoma" w:cs="Tahoma"/>
+      <w:sz w:val="16"/>
+      <w:szCs w:val="16"/>
+    </w:rPr>
   </w:style>
 </w:styles>
 </file>

</xml_diff>